<commit_message>
Testing report, indices, and requirements
</commit_message>
<xml_diff>
--- a/reports/D04/Student #5/05 - Requirements - Student #5.docx
+++ b/reports/D04/Student #5/05 - Requirements - Student #5.docx
@@ -368,21 +368,12 @@
                   </w:rPr>
                   <w:t xml:space="preserve"> </w:t>
                 </w:r>
-                <w:proofErr w:type="spellStart"/>
                 <w:r>
                   <w:rPr>
                     <w:rFonts w:asciiTheme="majorHAnsi" w:hAnsiTheme="majorHAnsi" w:cstheme="majorHAnsi"/>
                     <w:lang w:val="es-ES"/>
                   </w:rPr>
-                  <w:t>nundelesc</w:t>
-                </w:r>
-                <w:proofErr w:type="spellEnd"/>
-                <w:r>
-                  <w:rPr>
-                    <w:rFonts w:asciiTheme="majorHAnsi" w:hAnsiTheme="majorHAnsi" w:cstheme="majorHAnsi"/>
-                    <w:lang w:val="es-ES"/>
-                  </w:rPr>
-                  <w:t xml:space="preserve"> </w:t>
+                  <w:t xml:space="preserve">nundelesc </w:t>
                 </w:r>
                 <w:r>
                   <w:rPr>
@@ -585,21 +576,7 @@
                   <w:rPr>
                     <w:rFonts w:asciiTheme="majorHAnsi" w:hAnsiTheme="majorHAnsi" w:cstheme="majorHAnsi"/>
                   </w:rPr>
-                  <w:t xml:space="preserve"> Sevilla </w:t>
-                </w:r>
-                <w:proofErr w:type="spellStart"/>
-                <w:r>
-                  <w:rPr>
-                    <w:rFonts w:asciiTheme="majorHAnsi" w:hAnsiTheme="majorHAnsi" w:cstheme="majorHAnsi"/>
-                  </w:rPr>
-                  <w:t>Febrero</w:t>
-                </w:r>
-                <w:proofErr w:type="spellEnd"/>
-                <w:r>
-                  <w:rPr>
-                    <w:rFonts w:asciiTheme="majorHAnsi" w:hAnsiTheme="majorHAnsi" w:cstheme="majorHAnsi"/>
-                  </w:rPr>
-                  <w:t xml:space="preserve"> </w:t>
+                  <w:t xml:space="preserve"> Sevilla Febrero </w:t>
                 </w:r>
                 <w:r>
                   <w:rPr>
@@ -2417,7 +2394,10 @@
         </w:sdtPr>
         <w:sdtContent>
           <w:r>
-            <w:t xml:space="preserve">    </w:t>
+            <w:t>X</w:t>
+          </w:r>
+          <w:r>
+            <w:t xml:space="preserve"> </w:t>
           </w:r>
         </w:sdtContent>
       </w:sdt>
@@ -2525,7 +2505,10 @@
         </w:sdtPr>
         <w:sdtContent>
           <w:r>
-            <w:t xml:space="preserve">    </w:t>
+            <w:t>X</w:t>
+          </w:r>
+          <w:r>
+            <w:t xml:space="preserve"> </w:t>
           </w:r>
         </w:sdtContent>
       </w:sdt>
@@ -2579,7 +2562,10 @@
         </w:sdtPr>
         <w:sdtContent>
           <w:r>
-            <w:t xml:space="preserve">    </w:t>
+            <w:t>X</w:t>
+          </w:r>
+          <w:r>
+            <w:t xml:space="preserve"> </w:t>
           </w:r>
         </w:sdtContent>
       </w:sdt>
@@ -2612,7 +2598,10 @@
         </w:sdtPr>
         <w:sdtContent>
           <w:r>
-            <w:t xml:space="preserve">    </w:t>
+            <w:t>X</w:t>
+          </w:r>
+          <w:r>
+            <w:t xml:space="preserve"> </w:t>
           </w:r>
         </w:sdtContent>
       </w:sdt>
@@ -3582,7 +3571,10 @@
         </w:sdtPr>
         <w:sdtContent>
           <w:r>
-            <w:t xml:space="preserve">    </w:t>
+            <w:t>X</w:t>
+          </w:r>
+          <w:r>
+            <w:t xml:space="preserve"> </w:t>
           </w:r>
         </w:sdtContent>
       </w:sdt>
@@ -9107,6 +9099,7 @@
     <w:rsid w:val="00836298"/>
     <w:rsid w:val="008727F9"/>
     <w:rsid w:val="00891CFB"/>
+    <w:rsid w:val="008C729C"/>
     <w:rsid w:val="008D6165"/>
     <w:rsid w:val="00953D97"/>
     <w:rsid w:val="00966054"/>
@@ -9122,6 +9115,7 @@
     <w:rsid w:val="00C456B8"/>
     <w:rsid w:val="00C63AB0"/>
     <w:rsid w:val="00CB72EA"/>
+    <w:rsid w:val="00D43516"/>
     <w:rsid w:val="00D931EE"/>
     <w:rsid w:val="00DD75B9"/>
     <w:rsid w:val="00E25325"/>

</xml_diff>